<commit_message>
Adding ngbd tests and cleaning code for it.
</commit_message>
<xml_diff>
--- a/tests/resources/Saved/21TRD09200_Not Guilty Bond Dialog.docx
+++ b/tests/resources/Saved/21TRD09200_Not Guilty Bond Dialog.docx
@@ -1672,6 +1672,35 @@
         <w:rPr>
           <w:rFonts w:ascii="Palatino Linotype" w:hAnsi="Palatino Linotype"/>
           <w:bCs/>
+          <w:color w:val="FF0000"/>
+          <w:sz w:val="20"/>
+          <w:szCs w:val="20"/>
+        </w:rPr>
+        <w:t xml:space="preserve"> </w:t>
+      </w:r>
+      <w:r>
+        <w:rPr>
+          <w:rFonts w:ascii="Palatino Linotype" w:hAnsi="Palatino Linotype"/>
+          <w:bCs/>
+          <w:sz w:val="20"/>
+          <w:szCs w:val="20"/>
+        </w:rPr>
+        <w:t xml:space="preserve">and R.C. 2919.251</w:t>
+      </w:r>
+      <w:r>
+        <w:rPr>
+          <w:rFonts w:ascii="Palatino Linotype" w:hAnsi="Palatino Linotype"/>
+          <w:bCs/>
+          <w:color w:val="FF0000"/>
+          <w:sz w:val="20"/>
+          <w:szCs w:val="20"/>
+        </w:rPr>
+        <w:t xml:space="preserve"/>
+      </w:r>
+      <w:r>
+        <w:rPr>
+          <w:rFonts w:ascii="Palatino Linotype" w:hAnsi="Palatino Linotype"/>
+          <w:bCs/>
           <w:sz w:val="20"/>
           <w:szCs w:val="20"/>
         </w:rPr>
@@ -1972,26 +2001,6 @@
         </w:rPr>
         <w:t xml:space="preserve"/>
       </w:r>
-      <w:r>
-        <w:rPr>
-          <w:rFonts w:ascii="Palatino Linotype" w:hAnsi="Palatino Linotype"/>
-          <w:bCs/>
-          <w:color w:val="FF0000"/>
-          <w:sz w:val="20"/>
-          <w:szCs w:val="20"/>
-        </w:rPr>
-        <w:t xml:space="preserve"/>
-      </w:r>
-      <w:r>
-        <w:rPr>
-          <w:rFonts w:ascii="Palatino Linotype" w:hAnsi="Palatino Linotype"/>
-          <w:bCs/>
-          <w:color w:val="FF0000"/>
-          <w:sz w:val="20"/>
-          <w:szCs w:val="20"/>
-        </w:rPr>
-        <w:t xml:space="preserve"/>
-      </w:r>
     </w:p>
     <w:p>
       <w:pPr>
@@ -2005,21 +2014,221 @@
         </w:tabs>
         <w:jc w:val="both"/>
         <w:rPr>
-          <w:rFonts w:ascii="Palatino Linotype" w:hAnsi="Palatino Linotype"/>
-          <w:b/>
-          <w:bCs/>
-          <w:color w:val="000000" w:themeColor="text1"/>
-          <w:sz w:val="20"/>
-          <w:szCs w:val="20"/>
-        </w:rPr>
-      </w:pPr>
-      <w:r>
-        <w:rPr>
           <w:bCs/>
           <w:sz w:val="22"/>
           <w:szCs w:val="22"/>
         </w:rPr>
-        <w:t xml:space="preserve">Defendant shall maintain sobriety while on bond, and shall not possess, consume, or purchase alcohol or drugs of abuse.</w:t>
+      </w:pPr>
+      <w:r>
+        <w:rPr>
+          <w:bCs/>
+          <w:sz w:val="22"/>
+          <w:szCs w:val="22"/>
+        </w:rPr>
+        <w:t>Defendant shall have no contact with</w:t>
+      </w:r>
+      <w:r>
+        <w:rPr>
+          <w:bCs/>
+          <w:sz w:val="22"/>
+          <w:szCs w:val="22"/>
+        </w:rPr>
+        <w:t xml:space="preserve"> </w:t>
+      </w:r>
+      <w:r>
+        <w:rPr>
+          <w:b/>
+          <w:bCs/>
+          <w:sz w:val="22"/>
+          <w:szCs w:val="22"/>
+          <w:u w:val="single"/>
+        </w:rPr>
+        <w:t xml:space="preserve"/>
+      </w:r>
+      <w:r>
+        <w:rPr>
+          <w:bCs/>
+          <w:sz w:val="22"/>
+          <w:szCs w:val="22"/>
+        </w:rPr>
+        <w:t xml:space="preserve">. Contact includes, but is not limited to, landline, cordless, cellular or digital telephone; text; instant messaging; fax; e-mail; voicemail; delivery service; social media; blogging; writings; electronic communications; posting a message; or communications by any other means directly or through another person.</w:t>
+      </w:r>
+      <w:r>
+        <w:rPr>
+          <w:bCs/>
+          <w:color w:val="FF0000"/>
+          <w:sz w:val="22"/>
+          <w:szCs w:val="22"/>
+        </w:rPr>
+        <w:t xml:space="preserve"/>
+      </w:r>
+      <w:r>
+        <w:rPr>
+          <w:rFonts w:ascii="Palatino Linotype" w:hAnsi="Palatino Linotype"/>
+          <w:bCs/>
+          <w:color w:val="FF0000"/>
+          <w:sz w:val="20"/>
+          <w:szCs w:val="20"/>
+        </w:rPr>
+        <w:t xml:space="preserve"/>
+      </w:r>
+    </w:p>
+    <w:p>
+      <w:pPr>
+        <w:pStyle w:val="ListParagraph"/>
+        <w:numPr>
+          <w:ilvl w:val="0"/>
+          <w:numId w:val="6"/>
+        </w:numPr>
+        <w:tabs>
+          <w:tab w:val="center" w:pos="4680"/>
+        </w:tabs>
+        <w:jc w:val="both"/>
+        <w:rPr>
+          <w:bCs/>
+          <w:sz w:val="22"/>
+          <w:szCs w:val="22"/>
+        </w:rPr>
+      </w:pPr>
+      <w:r>
+        <w:rPr>
+          <w:bCs/>
+          <w:sz w:val="22"/>
+          <w:szCs w:val="22"/>
+        </w:rPr>
+        <w:t>Defendant shall immediately vacate and permit exclusive possession of the residence located at</w:t>
+      </w:r>
+      <w:r>
+        <w:rPr>
+          <w:bCs/>
+          <w:sz w:val="22"/>
+          <w:szCs w:val="22"/>
+        </w:rPr>
+        <w:t xml:space="preserve"> </w:t>
+      </w:r>
+      <w:r>
+        <w:rPr>
+          <w:b/>
+          <w:bCs/>
+          <w:sz w:val="22"/>
+          <w:szCs w:val="22"/>
+          <w:u w:val="single"/>
+        </w:rPr>
+        <w:t xml:space="preserve"/>
+      </w:r>
+      <w:r>
+        <w:rPr>
+          <w:bCs/>
+          <w:sz w:val="22"/>
+          <w:szCs w:val="22"/>
+        </w:rPr>
+        <w:t xml:space="preserve"> </w:t>
+      </w:r>
+      <w:r>
+        <w:rPr>
+          <w:bCs/>
+          <w:sz w:val="22"/>
+          <w:szCs w:val="22"/>
+        </w:rPr>
+        <w:t xml:space="preserve">to</w:t>
+      </w:r>
+      <w:r>
+        <w:rPr>
+          <w:bCs/>
+          <w:sz w:val="22"/>
+          <w:szCs w:val="22"/>
+        </w:rPr>
+        <w:t xml:space="preserve"> </w:t>
+      </w:r>
+      <w:r>
+        <w:rPr>
+          <w:b/>
+          <w:bCs/>
+          <w:sz w:val="22"/>
+          <w:szCs w:val="22"/>
+          <w:u w:val="single"/>
+        </w:rPr>
+        <w:t xml:space="preserve"/>
+      </w:r>
+      <w:r>
+        <w:rPr>
+          <w:bCs/>
+          <w:sz w:val="22"/>
+          <w:szCs w:val="22"/>
+        </w:rPr>
+        <w:t xml:space="preserve">. </w:t>
+      </w:r>
+      <w:r>
+        <w:rPr>
+          <w:bCs/>
+          <w:sz w:val="22"/>
+          <w:szCs w:val="22"/>
+        </w:rPr>
+        <w:t xml:space="preserve">Defendant shall not interfere with the named person’s right to occupy the residence including, but not limited to cancelling utilities or insurance or interrupting telecommunications (e.g. telephone, internet, or cable) service, mail delivery, or the delivery of any other documents or items.  </w:t>
+      </w:r>
+    </w:p>
+    <w:p>
+      <w:pPr>
+        <w:pStyle w:val="ListParagraph"/>
+        <w:numPr>
+          <w:ilvl w:val="0"/>
+          <w:numId w:val="6"/>
+        </w:numPr>
+        <w:tabs>
+          <w:tab w:val="center" w:pos="4680"/>
+        </w:tabs>
+        <w:jc w:val="both"/>
+        <w:rPr>
+          <w:bCs/>
+          <w:sz w:val="22"/>
+          <w:szCs w:val="22"/>
+        </w:rPr>
+      </w:pPr>
+      <w:r>
+        <w:rPr>
+          <w:bCs/>
+          <w:sz w:val="22"/>
+          <w:szCs w:val="22"/>
+        </w:rPr>
+        <w:t xml:space="preserve">Defendant shall surrender all keys and garage door openers to the above residence within 24 hours of service of this Order to the arresting agency.</w:t>
+      </w:r>
+      <w:r>
+        <w:rPr>
+          <w:bCs/>
+          <w:color w:val="FF0000"/>
+          <w:sz w:val="22"/>
+          <w:szCs w:val="22"/>
+        </w:rPr>
+        <w:t xml:space="preserve"/>
+      </w:r>
+      <w:r>
+        <w:rPr>
+          <w:bCs/>
+          <w:color w:val="FF0000"/>
+          <w:sz w:val="22"/>
+          <w:szCs w:val="22"/>
+        </w:rPr>
+        <w:t xml:space="preserve"/>
+      </w:r>
+      <w:r>
+        <w:rPr>
+          <w:rFonts w:ascii="Palatino Linotype" w:hAnsi="Palatino Linotype"/>
+          <w:bCs/>
+          <w:color w:val="FF0000"/>
+          <w:sz w:val="20"/>
+          <w:szCs w:val="20"/>
+        </w:rPr>
+        <w:t xml:space="preserve"/>
+      </w:r>
+      <w:r>
+        <w:rPr>
+          <w:rFonts w:ascii="Palatino Linotype" w:hAnsi="Palatino Linotype"/>
+          <w:bCs/>
+          <w:color w:val="FF0000"/>
+          <w:sz w:val="20"/>
+          <w:szCs w:val="20"/>
+        </w:rPr>
+        <w:t xml:space="preserve"/>
       </w:r>
       <w:r>
         <w:rPr>
@@ -2065,62 +2274,58 @@
           <w:sz w:val="22"/>
           <w:szCs w:val="22"/>
         </w:rPr>
-        <w:t xml:space="preserve">Defendant shall forthwith report to the Office of Community Control to obtain an alcohol and drug assessment and comply with any treatment recommendations.</w:t>
-      </w:r>
-      <w:r>
-        <w:rPr>
-          <w:rFonts w:ascii="Palatino Linotype" w:hAnsi="Palatino Linotype"/>
+        <w:t xml:space="preserve">Defendant shall submit to the custody of</w:t>
+      </w:r>
+      <w:r>
+        <w:rPr>
+          <w:bCs/>
+          <w:sz w:val="22"/>
+          <w:szCs w:val="22"/>
+        </w:rPr>
+        <w:t xml:space="preserve"> </w:t>
+      </w:r>
+      <w:r>
+        <w:rPr>
+          <w:b/>
+          <w:bCs/>
+          <w:sz w:val="22"/>
+          <w:szCs w:val="22"/>
+          <w:u w:val="single"/>
+        </w:rPr>
+        <w:t xml:space="preserve"/>
+      </w:r>
+      <w:r>
+        <w:rPr>
+          <w:bCs/>
+          <w:sz w:val="22"/>
+          <w:szCs w:val="22"/>
+        </w:rPr>
+        <w:t xml:space="preserve">, a designated person or organization agreeing to supervise Defendant.</w:t>
+      </w:r>
+      <w:r>
+        <w:rPr>
           <w:bCs/>
           <w:color w:val="FF0000"/>
-          <w:sz w:val="20"/>
-          <w:szCs w:val="20"/>
+          <w:sz w:val="22"/>
+          <w:szCs w:val="22"/>
         </w:rPr>
         <w:t xml:space="preserve"/>
       </w:r>
     </w:p>
     <w:p>
       <w:pPr>
-        <w:pStyle w:val="ListParagraph"/>
-        <w:numPr>
-          <w:ilvl w:val="0"/>
-          <w:numId w:val="4"/>
-        </w:numPr>
         <w:tabs>
           <w:tab w:val="center" w:pos="4680"/>
         </w:tabs>
         <w:jc w:val="both"/>
         <w:rPr>
-          <w:bCs/>
-          <w:sz w:val="22"/>
-          <w:szCs w:val="22"/>
-        </w:rPr>
-      </w:pPr>
-      <w:r>
-        <w:rPr>
-          <w:bCs/>
-          <w:sz w:val="22"/>
-          <w:szCs w:val="22"/>
-        </w:rPr>
-        <w:t xml:space="preserve">Defendant shall report to the Office of Community Control forthwith to determine a schedule for alcohol tests with the AB (Alcohol) </w:t>
-      </w:r>
-      <w:proofErr w:type="spellStart"/>
-      <w:r>
-        <w:rPr>
-          <w:bCs/>
-          <w:sz w:val="22"/>
-          <w:szCs w:val="22"/>
-        </w:rPr>
-        <w:t>Kisok</w:t>
-      </w:r>
-      <w:proofErr w:type="spellEnd"/>
-      <w:r>
-        <w:rPr>
-          <w:bCs/>
-          <w:sz w:val="22"/>
-          <w:szCs w:val="22"/>
-        </w:rPr>
-        <w:t xml:space="preserve">.</w:t>
-      </w:r>
+          <w:rFonts w:ascii="Palatino Linotype" w:hAnsi="Palatino Linotype"/>
+          <w:bCs/>
+          <w:color w:val="FF0000"/>
+          <w:sz w:val="20"/>
+          <w:szCs w:val="20"/>
+        </w:rPr>
+      </w:pPr>
       <w:r>
         <w:rPr>
           <w:rFonts w:ascii="Palatino Linotype" w:hAnsi="Palatino Linotype"/>
@@ -2134,67 +2339,43 @@
     </w:p>
     <w:p>
       <w:pPr>
-        <w:pStyle w:val="ListParagraph"/>
-        <w:numPr>
-          <w:ilvl w:val="0"/>
-          <w:numId w:val="4"/>
-        </w:numPr>
         <w:tabs>
           <w:tab w:val="center" w:pos="4680"/>
         </w:tabs>
         <w:jc w:val="both"/>
         <w:rPr>
           <w:rFonts w:ascii="Palatino Linotype" w:hAnsi="Palatino Linotype"/>
-          <w:bCs/>
-          <w:sz w:val="20"/>
-          <w:szCs w:val="20"/>
-        </w:rPr>
-      </w:pPr>
-      <w:r>
-        <w:rPr>
-          <w:bCs/>
-          <w:sz w:val="22"/>
-          <w:szCs w:val="22"/>
-        </w:rPr>
-        <w:t xml:space="preserve">Defendant shall report to the Specialized Docket Coordinator to complete screening for admission to </w:t>
-      </w:r>
-      <w:r>
-        <w:rPr>
-          <w:rFonts w:ascii="Palatino Linotype" w:hAnsi="Palatino Linotype"/>
-          <w:bCs/>
-          <w:sz w:val="20"/>
-          <w:szCs w:val="20"/>
-        </w:rPr>
-        <w:t xml:space="preserve">OVI Docket.</w:t>
-      </w:r>
-      <w:r>
-        <w:rPr>
-          <w:rFonts w:ascii="Palatino Linotype" w:hAnsi="Palatino Linotype"/>
-          <w:bCs/>
-          <w:color w:val="FF0000"/>
-          <w:sz w:val="20"/>
-          <w:szCs w:val="20"/>
-        </w:rPr>
-        <w:t xml:space="preserve"/>
-      </w:r>
-      <w:r>
-        <w:rPr>
-          <w:rFonts w:ascii="Palatino Linotype" w:hAnsi="Palatino Linotype"/>
-          <w:bCs/>
-          <w:color w:val="FF0000"/>
-          <w:sz w:val="20"/>
-          <w:szCs w:val="20"/>
-        </w:rPr>
-        <w:t xml:space="preserve"/>
+          <w:b/>
+          <w:bCs/>
+          <w:sz w:val="20"/>
+          <w:szCs w:val="20"/>
+          <w:u w:val="single"/>
+        </w:rPr>
+      </w:pPr>
+      <w:r>
+        <w:rPr>
+          <w:rFonts w:ascii="Palatino Linotype" w:hAnsi="Palatino Linotype"/>
+          <w:b/>
+          <w:bCs/>
+          <w:sz w:val="20"/>
+          <w:szCs w:val="20"/>
+          <w:u w:val="single"/>
+        </w:rPr>
+        <w:t>Administrative License Suspension</w:t>
+      </w:r>
+      <w:r>
+        <w:rPr>
+          <w:rFonts w:ascii="Palatino Linotype" w:hAnsi="Palatino Linotype"/>
+          <w:b/>
+          <w:bCs/>
+          <w:sz w:val="20"/>
+          <w:szCs w:val="20"/>
+        </w:rPr>
+        <w:t xml:space="preserve"> </w:t>
       </w:r>
     </w:p>
     <w:p>
       <w:pPr>
-        <w:pStyle w:val="ListParagraph"/>
-        <w:numPr>
-          <w:ilvl w:val="0"/>
-          <w:numId w:val="4"/>
-        </w:numPr>
         <w:tabs>
           <w:tab w:val="center" w:pos="4680"/>
         </w:tabs>
@@ -2202,57 +2383,54 @@
         <w:rPr>
           <w:rFonts w:ascii="Palatino Linotype" w:hAnsi="Palatino Linotype"/>
           <w:bCs/>
-          <w:sz w:val="20"/>
-          <w:szCs w:val="20"/>
-        </w:rPr>
-      </w:pPr>
-      <w:r>
-        <w:rPr>
-          <w:bCs/>
-          <w:sz w:val="22"/>
-          <w:szCs w:val="22"/>
-        </w:rPr>
-        <w:t xml:space="preserve">Defendant shall report to the </w:t>
-      </w:r>
-      <w:r>
-        <w:rPr>
-          <w:bCs/>
-          <w:sz w:val="22"/>
-          <w:szCs w:val="22"/>
-        </w:rPr>
-        <w:t>Office of Community Control</w:t>
-      </w:r>
-      <w:r>
-        <w:rPr>
-          <w:bCs/>
-          <w:sz w:val="22"/>
-          <w:szCs w:val="22"/>
-        </w:rPr>
-        <w:t xml:space="preserve"> forthwith</w:t>
-      </w:r>
-      <w:r>
-        <w:rPr>
-          <w:bCs/>
-          <w:sz w:val="22"/>
-          <w:szCs w:val="22"/>
-        </w:rPr>
-        <w:t xml:space="preserve"> for</w:t>
-      </w:r>
-      <w:r>
-        <w:rPr>
-          <w:bCs/>
-          <w:sz w:val="22"/>
-          <w:szCs w:val="22"/>
-        </w:rPr>
-        <w:t xml:space="preserve"> the following monitoring:</w:t>
-      </w:r>
-      <w:bookmarkStart w:id="0" w:name="_GoBack"/>
-      <w:bookmarkEnd w:id="0"/>
-      <w:r>
-        <w:rPr>
-          <w:bCs/>
-          <w:sz w:val="22"/>
-          <w:szCs w:val="22"/>
+          <w:color w:val="FF0000"/>
+          <w:sz w:val="20"/>
+          <w:szCs w:val="20"/>
+        </w:rPr>
+      </w:pPr>
+      <w:r>
+        <w:rPr>
+          <w:rFonts w:ascii="Palatino Linotype" w:hAnsi="Palatino Linotype"/>
+          <w:bCs/>
+          <w:sz w:val="20"/>
+          <w:szCs w:val="20"/>
+        </w:rPr>
+        <w:t xml:space="preserve">Defendant’s operator’s license is subject to an administrative license suspension.  Defendant requested a stay of the administrative license suspension d</w:t>
+      </w:r>
+      <w:r>
+        <w:rPr>
+          <w:rFonts w:ascii="Palatino Linotype" w:hAnsi="Palatino Linotype"/>
+          <w:bCs/>
+          <w:sz w:val="20"/>
+          <w:szCs w:val="20"/>
+        </w:rPr>
+        <w:t xml:space="preserve">uring the pendency of this case. </w:t>
+      </w:r>
+      <w:r>
+        <w:rPr>
+          <w:rFonts w:ascii="Palatino Linotype" w:hAnsi="Palatino Linotype"/>
+          <w:bCs/>
+          <w:color w:val="FF0000"/>
+          <w:sz w:val="20"/>
+          <w:szCs w:val="20"/>
+        </w:rPr>
+        <w:t xml:space="preserve"/>
+      </w:r>
+      <w:r>
+        <w:rPr>
+          <w:rFonts w:ascii="Palatino Linotype" w:hAnsi="Palatino Linotype"/>
+          <w:bCs/>
+          <w:sz w:val="20"/>
+          <w:szCs w:val="20"/>
+        </w:rPr>
+        <w:t xml:space="preserve">The State objected to the stay.</w:t>
+      </w:r>
+      <w:r>
+        <w:rPr>
+          <w:rFonts w:ascii="Palatino Linotype" w:hAnsi="Palatino Linotype"/>
+          <w:bCs/>
+          <w:sz w:val="20"/>
+          <w:szCs w:val="20"/>
         </w:rPr>
         <w:t xml:space="preserve"> </w:t>
       </w:r>
@@ -2260,10 +2438,123 @@
         <w:rPr>
           <w:rFonts w:ascii="Palatino Linotype" w:hAnsi="Palatino Linotype"/>
           <w:bCs/>
-          <w:sz w:val="20"/>
-          <w:szCs w:val="20"/>
-        </w:rPr>
-        <w:t xml:space="preserve">GPS Only.</w:t>
+          <w:color w:val="FF0000"/>
+          <w:sz w:val="20"/>
+          <w:szCs w:val="20"/>
+        </w:rPr>
+        <w:t xml:space="preserve"/>
+      </w:r>
+      <w:r>
+        <w:rPr>
+          <w:rFonts w:ascii="Palatino Linotype" w:hAnsi="Palatino Linotype"/>
+          <w:bCs/>
+          <w:color w:val="FF0000"/>
+          <w:sz w:val="20"/>
+          <w:szCs w:val="20"/>
+        </w:rPr>
+        <w:t xml:space="preserve"/>
+      </w:r>
+      <w:r>
+        <w:rPr>
+          <w:rFonts w:ascii="Palatino Linotype" w:hAnsi="Palatino Linotype"/>
+          <w:bCs/>
+          <w:sz w:val="20"/>
+          <w:szCs w:val="20"/>
+        </w:rPr>
+        <w:t xml:space="preserve">The Court DENIED </w:t>
+      </w:r>
+      <w:r>
+        <w:rPr>
+          <w:rFonts w:ascii="Palatino Linotype" w:hAnsi="Palatino Linotype"/>
+          <w:bCs/>
+          <w:sz w:val="20"/>
+          <w:szCs w:val="20"/>
+        </w:rPr>
+        <w:t xml:space="preserve">the administrative license suspension and </w:t>
+      </w:r>
+      <w:r>
+        <w:rPr>
+          <w:rFonts w:ascii="Palatino Linotype" w:hAnsi="Palatino Linotype"/>
+          <w:bCs/>
+          <w:sz w:val="20"/>
+          <w:szCs w:val="20"/>
+        </w:rPr>
+        <w:t>the administrative l</w:t>
+      </w:r>
+      <w:r>
+        <w:rPr>
+          <w:rFonts w:ascii="Palatino Linotype" w:hAnsi="Palatino Linotype"/>
+          <w:bCs/>
+          <w:sz w:val="20"/>
+          <w:szCs w:val="20"/>
+        </w:rPr>
+        <w:t>icense suspension IS NOT STAYED</w:t>
+      </w:r>
+      <w:r>
+        <w:rPr>
+          <w:rFonts w:ascii="Palatino Linotype" w:hAnsi="Palatino Linotype"/>
+          <w:bCs/>
+          <w:sz w:val="20"/>
+          <w:szCs w:val="20"/>
+        </w:rPr>
+        <w:t xml:space="preserve">.</w:t>
+      </w:r>
+      <w:r>
+        <w:rPr>
+          <w:rFonts w:ascii="Palatino Linotype" w:hAnsi="Palatino Linotype"/>
+          <w:bCs/>
+          <w:sz w:val="20"/>
+          <w:szCs w:val="20"/>
+        </w:rPr>
+        <w:t xml:space="preserve"> </w:t>
+      </w:r>
+      <w:r>
+        <w:rPr>
+          <w:rFonts w:ascii="Palatino Linotype" w:hAnsi="Palatino Linotype"/>
+          <w:bCs/>
+          <w:color w:val="FF0000"/>
+          <w:sz w:val="20"/>
+          <w:szCs w:val="20"/>
+        </w:rPr>
+        <w:t xml:space="preserve"/>
+      </w:r>
+      <w:r>
+        <w:rPr>
+          <w:rFonts w:ascii="Palatino Linotype" w:hAnsi="Palatino Linotype"/>
+          <w:bCs/>
+          <w:color w:val="FF0000"/>
+          <w:sz w:val="20"/>
+          <w:szCs w:val="20"/>
+        </w:rPr>
+        <w:t xml:space="preserve"/>
+      </w:r>
+      <w:r>
+        <w:rPr>
+          <w:rFonts w:ascii="Palatino Linotype" w:hAnsi="Palatino Linotype"/>
+          <w:bCs/>
+          <w:sz w:val="20"/>
+          <w:szCs w:val="20"/>
+        </w:rPr>
+        <w:t xml:space="preserve">Because I said so!</w:t>
+      </w:r>
+      <w:r>
+        <w:rPr>
+          <w:rFonts w:ascii="Palatino Linotype" w:hAnsi="Palatino Linotype"/>
+          <w:bCs/>
+          <w:sz w:val="20"/>
+          <w:szCs w:val="20"/>
+        </w:rPr>
+        <w:t xml:space="preserve">.</w:t>
+      </w:r>
+      <w:r>
+        <w:rPr>
+          <w:rFonts w:ascii="Palatino Linotype" w:hAnsi="Palatino Linotype"/>
+          <w:bCs/>
+          <w:color w:val="FF0000"/>
+          <w:sz w:val="20"/>
+          <w:szCs w:val="20"/>
+        </w:rPr>
+        <w:t xml:space="preserve"/>
       </w:r>
       <w:r>
         <w:rPr>
@@ -2294,12 +2585,135 @@
         <w:jc w:val="both"/>
         <w:rPr>
           <w:rFonts w:ascii="Palatino Linotype" w:hAnsi="Palatino Linotype"/>
+          <w:b/>
+          <w:sz w:val="20"/>
+          <w:szCs w:val="20"/>
+          <w:u w:val="single"/>
+        </w:rPr>
+      </w:pPr>
+      <w:r>
+        <w:rPr>
+          <w:rFonts w:ascii="Palatino Linotype" w:hAnsi="Palatino Linotype"/>
+          <w:b/>
+          <w:sz w:val="20"/>
+          <w:szCs w:val="20"/>
+          <w:u w:val="single"/>
+        </w:rPr>
+        <w:t>Vehicle Seizure/Immobilization</w:t>
+      </w:r>
+    </w:p>
+    <w:p>
+      <w:pPr>
+        <w:tabs>
+          <w:tab w:val="center" w:pos="4680"/>
+        </w:tabs>
+        <w:jc w:val="both"/>
+        <w:rPr>
+          <w:rFonts w:ascii="Palatino Linotype" w:hAnsi="Palatino Linotype"/>
+          <w:bCs/>
+          <w:sz w:val="20"/>
+          <w:szCs w:val="20"/>
+        </w:rPr>
+      </w:pPr>
+      <w:r>
+        <w:rPr>
+          <w:rFonts w:ascii="Palatino Linotype" w:hAnsi="Palatino Linotype"/>
+          <w:bCs/>
+          <w:sz w:val="20"/>
+          <w:szCs w:val="20"/>
+        </w:rPr>
+        <w:t xml:space="preserve">A </w:t>
+      </w:r>
+      <w:r>
+        <w:rPr>
+          <w:rFonts w:ascii="Palatino Linotype" w:hAnsi="Palatino Linotype"/>
+          <w:bCs/>
+          <w:sz w:val="20"/>
+          <w:szCs w:val="20"/>
+        </w:rPr>
+        <w:t xml:space="preserve">, license plate </w:t>
+      </w:r>
+      <w:r>
+        <w:rPr>
+          <w:rFonts w:ascii="Palatino Linotype" w:hAnsi="Palatino Linotype"/>
+          <w:bCs/>
+          <w:sz w:val="20"/>
+          <w:szCs w:val="20"/>
+        </w:rPr>
+        <w:t xml:space="preserve">, was seized by </w:t>
+      </w:r>
+      <w:r>
+        <w:rPr>
+          <w:rFonts w:ascii="Palatino Linotype" w:hAnsi="Palatino Linotype"/>
+          <w:bCs/>
+          <w:sz w:val="20"/>
+          <w:szCs w:val="20"/>
+        </w:rPr>
+        <w:lastRenderedPageBreak/>
+        <w:t>law enforcement pursua</w:t>
+      </w:r>
+      <w:r>
+        <w:rPr>
+          <w:rFonts w:ascii="Palatino Linotype" w:hAnsi="Palatino Linotype"/>
+          <w:bCs/>
+          <w:sz w:val="20"/>
+          <w:szCs w:val="20"/>
+        </w:rPr>
+        <w:t>nt to R.C. 4511.195 or 4510.41.</w:t>
+      </w:r>
+      <w:r>
+        <w:rPr>
+          <w:rFonts w:ascii="Palatino Linotype" w:hAnsi="Palatino Linotype"/>
+          <w:bCs/>
+          <w:sz w:val="20"/>
+          <w:szCs w:val="20"/>
+        </w:rPr>
+        <w:t xml:space="preserve"> </w:t>
+      </w:r>
+      <w:r>
+        <w:rPr>
+          <w:rFonts w:ascii="Palatino Linotype" w:hAnsi="Palatino Linotype"/>
+          <w:sz w:val="20"/>
+          <w:szCs w:val="20"/>
+        </w:rPr>
+        <w:t xml:space="preserve">BRANDON</w:t>
+      </w:r>
+      <w:r>
+        <w:rPr>
+          <w:rFonts w:ascii="Palatino Linotype" w:hAnsi="Palatino Linotype"/>
+          <w:sz w:val="20"/>
+          <w:szCs w:val="20"/>
+        </w:rPr>
+        <w:t xml:space="preserve"> ROWEDDA</w:t>
+      </w:r>
+      <w:r>
+        <w:rPr>
+          <w:rFonts w:ascii="Palatino Linotype" w:hAnsi="Palatino Linotype"/>
+          <w:bCs/>
+          <w:sz w:val="20"/>
+          <w:szCs w:val="20"/>
+        </w:rPr>
+        <w:t xml:space="preserve"> </w:t>
+      </w:r>
+      <w:r>
+        <w:rPr>
+          <w:rFonts w:ascii="Palatino Linotype" w:hAnsi="Palatino Linotype"/>
+          <w:bCs/>
+          <w:sz w:val="20"/>
+          <w:szCs w:val="20"/>
+        </w:rPr>
+        <w:t xml:space="preserve">is the owner of the vehicle.  Owner is subject to tow and storage fees.  The law enforcement agency shall permit the owner/authorized agent to recover vehicle contents.</w:t>
+      </w:r>
+      <w:r>
+        <w:rPr>
+          <w:rFonts w:ascii="Palatino Linotype" w:hAnsi="Palatino Linotype"/>
           <w:bCs/>
           <w:color w:val="FF0000"/>
           <w:sz w:val="20"/>
           <w:szCs w:val="20"/>
         </w:rPr>
-      </w:pPr>
+        <w:t xml:space="preserve"> </w:t>
+      </w:r>
       <w:r>
         <w:rPr>
           <w:rFonts w:ascii="Palatino Linotype" w:hAnsi="Palatino Linotype"/>
@@ -2309,6 +2723,86 @@
           <w:szCs w:val="20"/>
         </w:rPr>
         <w:t xml:space="preserve"/>
+      </w:r>
+      <w:r>
+        <w:rPr>
+          <w:rFonts w:ascii="Palatino Linotype" w:hAnsi="Palatino Linotype"/>
+          <w:bCs/>
+          <w:color w:val="FF0000"/>
+          <w:sz w:val="20"/>
+          <w:szCs w:val="20"/>
+        </w:rPr>
+        <w:t xml:space="preserve"/>
+      </w:r>
+      <w:r>
+        <w:rPr>
+          <w:rFonts w:ascii="Palatino Linotype" w:hAnsi="Palatino Linotype"/>
+          <w:bCs/>
+          <w:color w:val="FF0000"/>
+          <w:sz w:val="20"/>
+          <w:szCs w:val="20"/>
+        </w:rPr>
+        <w:t xml:space="preserve"/>
+      </w:r>
+    </w:p>
+    <w:p>
+      <w:pPr>
+        <w:tabs>
+          <w:tab w:val="center" w:pos="4680"/>
+        </w:tabs>
+        <w:jc w:val="both"/>
+        <w:rPr>
+          <w:rFonts w:ascii="Palatino Linotype" w:hAnsi="Palatino Linotype"/>
+          <w:b/>
+          <w:bCs/>
+          <w:sz w:val="20"/>
+          <w:szCs w:val="20"/>
+          <w:u w:val="single"/>
+        </w:rPr>
+      </w:pPr>
+      <w:r>
+        <w:rPr>
+          <w:rFonts w:ascii="Palatino Linotype" w:hAnsi="Palatino Linotype"/>
+          <w:b/>
+          <w:bCs/>
+          <w:sz w:val="20"/>
+          <w:szCs w:val="20"/>
+          <w:u w:val="single"/>
+        </w:rPr>
+        <w:t>Other Conditions</w:t>
+      </w:r>
+    </w:p>
+    <w:p>
+      <w:pPr>
+        <w:tabs>
+          <w:tab w:val="center" w:pos="4680"/>
+        </w:tabs>
+        <w:jc w:val="both"/>
+        <w:rPr>
+          <w:rFonts w:ascii="Palatino Linotype" w:hAnsi="Palatino Linotype"/>
+          <w:bCs/>
+          <w:color w:val="FF0000"/>
+          <w:sz w:val="20"/>
+          <w:szCs w:val="20"/>
+        </w:rPr>
+      </w:pPr>
+      <w:r>
+        <w:rPr>
+          <w:rFonts w:ascii="Palatino Linotype" w:hAnsi="Palatino Linotype"/>
+          <w:bCs/>
+          <w:sz w:val="20"/>
+          <w:szCs w:val="20"/>
+        </w:rPr>
+        <w:t xml:space="preserve"/>
+      </w:r>
+      <w:r>
+        <w:rPr>
+          <w:rFonts w:ascii="Palatino Linotype" w:hAnsi="Palatino Linotype"/>
+          <w:bCs/>
+          <w:sz w:val="20"/>
+          <w:szCs w:val="20"/>
+        </w:rPr>
+        <w:t xml:space="preserve">.</w:t>
       </w:r>
       <w:r>
         <w:rPr>

</xml_diff>

<commit_message>
Moved test helper functions to helper_functions
</commit_message>
<xml_diff>
--- a/tests/resources/Saved/21TRD09200_Not Guilty Bond Dialog.docx
+++ b/tests/resources/Saved/21TRD09200_Not Guilty Bond Dialog.docx
@@ -1672,35 +1672,6 @@
         <w:rPr>
           <w:rFonts w:ascii="Palatino Linotype" w:hAnsi="Palatino Linotype"/>
           <w:bCs/>
-          <w:color w:val="FF0000"/>
-          <w:sz w:val="20"/>
-          <w:szCs w:val="20"/>
-        </w:rPr>
-        <w:t xml:space="preserve"> </w:t>
-      </w:r>
-      <w:r>
-        <w:rPr>
-          <w:rFonts w:ascii="Palatino Linotype" w:hAnsi="Palatino Linotype"/>
-          <w:bCs/>
-          <w:sz w:val="20"/>
-          <w:szCs w:val="20"/>
-        </w:rPr>
-        <w:t xml:space="preserve">and R.C. 2919.251</w:t>
-      </w:r>
-      <w:r>
-        <w:rPr>
-          <w:rFonts w:ascii="Palatino Linotype" w:hAnsi="Palatino Linotype"/>
-          <w:bCs/>
-          <w:color w:val="FF0000"/>
-          <w:sz w:val="20"/>
-          <w:szCs w:val="20"/>
-        </w:rPr>
-        <w:t xml:space="preserve"/>
-      </w:r>
-      <w:r>
-        <w:rPr>
-          <w:rFonts w:ascii="Palatino Linotype" w:hAnsi="Palatino Linotype"/>
-          <w:bCs/>
           <w:sz w:val="20"/>
           <w:szCs w:val="20"/>
         </w:rPr>
@@ -2001,6 +1972,26 @@
         </w:rPr>
         <w:t xml:space="preserve"/>
       </w:r>
+      <w:r>
+        <w:rPr>
+          <w:rFonts w:ascii="Palatino Linotype" w:hAnsi="Palatino Linotype"/>
+          <w:bCs/>
+          <w:color w:val="FF0000"/>
+          <w:sz w:val="20"/>
+          <w:szCs w:val="20"/>
+        </w:rPr>
+        <w:t xml:space="preserve"/>
+      </w:r>
+      <w:r>
+        <w:rPr>
+          <w:rFonts w:ascii="Palatino Linotype" w:hAnsi="Palatino Linotype"/>
+          <w:bCs/>
+          <w:color w:val="FF0000"/>
+          <w:sz w:val="20"/>
+          <w:szCs w:val="20"/>
+        </w:rPr>
+        <w:t xml:space="preserve"/>
+      </w:r>
     </w:p>
     <w:p>
       <w:pPr>
@@ -2014,221 +2005,21 @@
         </w:tabs>
         <w:jc w:val="both"/>
         <w:rPr>
+          <w:rFonts w:ascii="Palatino Linotype" w:hAnsi="Palatino Linotype"/>
+          <w:b/>
+          <w:bCs/>
+          <w:color w:val="000000" w:themeColor="text1"/>
+          <w:sz w:val="20"/>
+          <w:szCs w:val="20"/>
+        </w:rPr>
+      </w:pPr>
+      <w:r>
+        <w:rPr>
           <w:bCs/>
           <w:sz w:val="22"/>
           <w:szCs w:val="22"/>
         </w:rPr>
-      </w:pPr>
-      <w:r>
-        <w:rPr>
-          <w:bCs/>
-          <w:sz w:val="22"/>
-          <w:szCs w:val="22"/>
-        </w:rPr>
-        <w:t>Defendant shall have no contact with</w:t>
-      </w:r>
-      <w:r>
-        <w:rPr>
-          <w:bCs/>
-          <w:sz w:val="22"/>
-          <w:szCs w:val="22"/>
-        </w:rPr>
-        <w:t xml:space="preserve"> </w:t>
-      </w:r>
-      <w:r>
-        <w:rPr>
-          <w:b/>
-          <w:bCs/>
-          <w:sz w:val="22"/>
-          <w:szCs w:val="22"/>
-          <w:u w:val="single"/>
-        </w:rPr>
-        <w:t xml:space="preserve"/>
-      </w:r>
-      <w:r>
-        <w:rPr>
-          <w:bCs/>
-          <w:sz w:val="22"/>
-          <w:szCs w:val="22"/>
-        </w:rPr>
-        <w:t xml:space="preserve">. Contact includes, but is not limited to, landline, cordless, cellular or digital telephone; text; instant messaging; fax; e-mail; voicemail; delivery service; social media; blogging; writings; electronic communications; posting a message; or communications by any other means directly or through another person.</w:t>
-      </w:r>
-      <w:r>
-        <w:rPr>
-          <w:bCs/>
-          <w:color w:val="FF0000"/>
-          <w:sz w:val="22"/>
-          <w:szCs w:val="22"/>
-        </w:rPr>
-        <w:t xml:space="preserve"/>
-      </w:r>
-      <w:r>
-        <w:rPr>
-          <w:rFonts w:ascii="Palatino Linotype" w:hAnsi="Palatino Linotype"/>
-          <w:bCs/>
-          <w:color w:val="FF0000"/>
-          <w:sz w:val="20"/>
-          <w:szCs w:val="20"/>
-        </w:rPr>
-        <w:t xml:space="preserve"/>
-      </w:r>
-    </w:p>
-    <w:p>
-      <w:pPr>
-        <w:pStyle w:val="ListParagraph"/>
-        <w:numPr>
-          <w:ilvl w:val="0"/>
-          <w:numId w:val="6"/>
-        </w:numPr>
-        <w:tabs>
-          <w:tab w:val="center" w:pos="4680"/>
-        </w:tabs>
-        <w:jc w:val="both"/>
-        <w:rPr>
-          <w:bCs/>
-          <w:sz w:val="22"/>
-          <w:szCs w:val="22"/>
-        </w:rPr>
-      </w:pPr>
-      <w:r>
-        <w:rPr>
-          <w:bCs/>
-          <w:sz w:val="22"/>
-          <w:szCs w:val="22"/>
-        </w:rPr>
-        <w:t>Defendant shall immediately vacate and permit exclusive possession of the residence located at</w:t>
-      </w:r>
-      <w:r>
-        <w:rPr>
-          <w:bCs/>
-          <w:sz w:val="22"/>
-          <w:szCs w:val="22"/>
-        </w:rPr>
-        <w:t xml:space="preserve"> </w:t>
-      </w:r>
-      <w:r>
-        <w:rPr>
-          <w:b/>
-          <w:bCs/>
-          <w:sz w:val="22"/>
-          <w:szCs w:val="22"/>
-          <w:u w:val="single"/>
-        </w:rPr>
-        <w:t xml:space="preserve"/>
-      </w:r>
-      <w:r>
-        <w:rPr>
-          <w:bCs/>
-          <w:sz w:val="22"/>
-          <w:szCs w:val="22"/>
-        </w:rPr>
-        <w:t xml:space="preserve"> </w:t>
-      </w:r>
-      <w:r>
-        <w:rPr>
-          <w:bCs/>
-          <w:sz w:val="22"/>
-          <w:szCs w:val="22"/>
-        </w:rPr>
-        <w:t xml:space="preserve">to</w:t>
-      </w:r>
-      <w:r>
-        <w:rPr>
-          <w:bCs/>
-          <w:sz w:val="22"/>
-          <w:szCs w:val="22"/>
-        </w:rPr>
-        <w:t xml:space="preserve"> </w:t>
-      </w:r>
-      <w:r>
-        <w:rPr>
-          <w:b/>
-          <w:bCs/>
-          <w:sz w:val="22"/>
-          <w:szCs w:val="22"/>
-          <w:u w:val="single"/>
-        </w:rPr>
-        <w:t xml:space="preserve"/>
-      </w:r>
-      <w:r>
-        <w:rPr>
-          <w:bCs/>
-          <w:sz w:val="22"/>
-          <w:szCs w:val="22"/>
-        </w:rPr>
-        <w:t xml:space="preserve">. </w:t>
-      </w:r>
-      <w:r>
-        <w:rPr>
-          <w:bCs/>
-          <w:sz w:val="22"/>
-          <w:szCs w:val="22"/>
-        </w:rPr>
-        <w:t xml:space="preserve">Defendant shall not interfere with the named person’s right to occupy the residence including, but not limited to cancelling utilities or insurance or interrupting telecommunications (e.g. telephone, internet, or cable) service, mail delivery, or the delivery of any other documents or items.  </w:t>
-      </w:r>
-    </w:p>
-    <w:p>
-      <w:pPr>
-        <w:pStyle w:val="ListParagraph"/>
-        <w:numPr>
-          <w:ilvl w:val="0"/>
-          <w:numId w:val="6"/>
-        </w:numPr>
-        <w:tabs>
-          <w:tab w:val="center" w:pos="4680"/>
-        </w:tabs>
-        <w:jc w:val="both"/>
-        <w:rPr>
-          <w:bCs/>
-          <w:sz w:val="22"/>
-          <w:szCs w:val="22"/>
-        </w:rPr>
-      </w:pPr>
-      <w:r>
-        <w:rPr>
-          <w:bCs/>
-          <w:sz w:val="22"/>
-          <w:szCs w:val="22"/>
-        </w:rPr>
-        <w:t xml:space="preserve">Defendant shall surrender all keys and garage door openers to the above residence within 24 hours of service of this Order to the arresting agency.</w:t>
-      </w:r>
-      <w:r>
-        <w:rPr>
-          <w:bCs/>
-          <w:color w:val="FF0000"/>
-          <w:sz w:val="22"/>
-          <w:szCs w:val="22"/>
-        </w:rPr>
-        <w:t xml:space="preserve"/>
-      </w:r>
-      <w:r>
-        <w:rPr>
-          <w:bCs/>
-          <w:color w:val="FF0000"/>
-          <w:sz w:val="22"/>
-          <w:szCs w:val="22"/>
-        </w:rPr>
-        <w:t xml:space="preserve"/>
-      </w:r>
-      <w:r>
-        <w:rPr>
-          <w:rFonts w:ascii="Palatino Linotype" w:hAnsi="Palatino Linotype"/>
-          <w:bCs/>
-          <w:color w:val="FF0000"/>
-          <w:sz w:val="20"/>
-          <w:szCs w:val="20"/>
-        </w:rPr>
-        <w:t xml:space="preserve"/>
-      </w:r>
-      <w:r>
-        <w:rPr>
-          <w:rFonts w:ascii="Palatino Linotype" w:hAnsi="Palatino Linotype"/>
-          <w:bCs/>
-          <w:color w:val="FF0000"/>
-          <w:sz w:val="20"/>
-          <w:szCs w:val="20"/>
-        </w:rPr>
-        <w:t xml:space="preserve"/>
+        <w:t xml:space="preserve">Defendant shall maintain sobriety while on bond, and shall not possess, consume, or purchase alcohol or drugs of abuse.</w:t>
       </w:r>
       <w:r>
         <w:rPr>
@@ -2274,58 +2065,62 @@
           <w:sz w:val="22"/>
           <w:szCs w:val="22"/>
         </w:rPr>
-        <w:t xml:space="preserve">Defendant shall submit to the custody of</w:t>
-      </w:r>
-      <w:r>
-        <w:rPr>
-          <w:bCs/>
-          <w:sz w:val="22"/>
-          <w:szCs w:val="22"/>
-        </w:rPr>
-        <w:t xml:space="preserve"> </w:t>
-      </w:r>
-      <w:r>
-        <w:rPr>
-          <w:b/>
-          <w:bCs/>
-          <w:sz w:val="22"/>
-          <w:szCs w:val="22"/>
-          <w:u w:val="single"/>
-        </w:rPr>
-        <w:t xml:space="preserve"/>
-      </w:r>
-      <w:r>
-        <w:rPr>
-          <w:bCs/>
-          <w:sz w:val="22"/>
-          <w:szCs w:val="22"/>
-        </w:rPr>
-        <w:t xml:space="preserve">, a designated person or organization agreeing to supervise Defendant.</w:t>
-      </w:r>
-      <w:r>
-        <w:rPr>
+        <w:t xml:space="preserve">Defendant shall forthwith report to the Office of Community Control to obtain an alcohol and drug assessment and comply with any treatment recommendations.</w:t>
+      </w:r>
+      <w:r>
+        <w:rPr>
+          <w:rFonts w:ascii="Palatino Linotype" w:hAnsi="Palatino Linotype"/>
           <w:bCs/>
           <w:color w:val="FF0000"/>
-          <w:sz w:val="22"/>
-          <w:szCs w:val="22"/>
+          <w:sz w:val="20"/>
+          <w:szCs w:val="20"/>
         </w:rPr>
         <w:t xml:space="preserve"/>
       </w:r>
     </w:p>
     <w:p>
       <w:pPr>
+        <w:pStyle w:val="ListParagraph"/>
+        <w:numPr>
+          <w:ilvl w:val="0"/>
+          <w:numId w:val="4"/>
+        </w:numPr>
         <w:tabs>
           <w:tab w:val="center" w:pos="4680"/>
         </w:tabs>
         <w:jc w:val="both"/>
         <w:rPr>
-          <w:rFonts w:ascii="Palatino Linotype" w:hAnsi="Palatino Linotype"/>
-          <w:bCs/>
-          <w:color w:val="FF0000"/>
-          <w:sz w:val="20"/>
-          <w:szCs w:val="20"/>
-        </w:rPr>
-      </w:pPr>
+          <w:bCs/>
+          <w:sz w:val="22"/>
+          <w:szCs w:val="22"/>
+        </w:rPr>
+      </w:pPr>
+      <w:r>
+        <w:rPr>
+          <w:bCs/>
+          <w:sz w:val="22"/>
+          <w:szCs w:val="22"/>
+        </w:rPr>
+        <w:t xml:space="preserve">Defendant shall report to the Office of Community Control forthwith to determine a schedule for alcohol tests with the AB (Alcohol) </w:t>
+      </w:r>
+      <w:proofErr w:type="spellStart"/>
+      <w:r>
+        <w:rPr>
+          <w:bCs/>
+          <w:sz w:val="22"/>
+          <w:szCs w:val="22"/>
+        </w:rPr>
+        <w:t>Kisok</w:t>
+      </w:r>
+      <w:proofErr w:type="spellEnd"/>
+      <w:r>
+        <w:rPr>
+          <w:bCs/>
+          <w:sz w:val="22"/>
+          <w:szCs w:val="22"/>
+        </w:rPr>
+        <w:t xml:space="preserve">.</w:t>
+      </w:r>
       <w:r>
         <w:rPr>
           <w:rFonts w:ascii="Palatino Linotype" w:hAnsi="Palatino Linotype"/>
@@ -2339,43 +2134,67 @@
     </w:p>
     <w:p>
       <w:pPr>
+        <w:pStyle w:val="ListParagraph"/>
+        <w:numPr>
+          <w:ilvl w:val="0"/>
+          <w:numId w:val="4"/>
+        </w:numPr>
         <w:tabs>
           <w:tab w:val="center" w:pos="4680"/>
         </w:tabs>
         <w:jc w:val="both"/>
         <w:rPr>
           <w:rFonts w:ascii="Palatino Linotype" w:hAnsi="Palatino Linotype"/>
-          <w:b/>
-          <w:bCs/>
-          <w:sz w:val="20"/>
-          <w:szCs w:val="20"/>
-          <w:u w:val="single"/>
-        </w:rPr>
-      </w:pPr>
-      <w:r>
-        <w:rPr>
-          <w:rFonts w:ascii="Palatino Linotype" w:hAnsi="Palatino Linotype"/>
-          <w:b/>
-          <w:bCs/>
-          <w:sz w:val="20"/>
-          <w:szCs w:val="20"/>
-          <w:u w:val="single"/>
-        </w:rPr>
-        <w:t>Administrative License Suspension</w:t>
-      </w:r>
-      <w:r>
-        <w:rPr>
-          <w:rFonts w:ascii="Palatino Linotype" w:hAnsi="Palatino Linotype"/>
-          <w:b/>
-          <w:bCs/>
-          <w:sz w:val="20"/>
-          <w:szCs w:val="20"/>
-        </w:rPr>
-        <w:t xml:space="preserve"> </w:t>
+          <w:bCs/>
+          <w:sz w:val="20"/>
+          <w:szCs w:val="20"/>
+        </w:rPr>
+      </w:pPr>
+      <w:r>
+        <w:rPr>
+          <w:bCs/>
+          <w:sz w:val="22"/>
+          <w:szCs w:val="22"/>
+        </w:rPr>
+        <w:t xml:space="preserve">Defendant shall report to the Specialized Docket Coordinator to complete screening for admission to </w:t>
+      </w:r>
+      <w:r>
+        <w:rPr>
+          <w:rFonts w:ascii="Palatino Linotype" w:hAnsi="Palatino Linotype"/>
+          <w:bCs/>
+          <w:sz w:val="20"/>
+          <w:szCs w:val="20"/>
+        </w:rPr>
+        <w:t xml:space="preserve">OVI Docket.</w:t>
+      </w:r>
+      <w:r>
+        <w:rPr>
+          <w:rFonts w:ascii="Palatino Linotype" w:hAnsi="Palatino Linotype"/>
+          <w:bCs/>
+          <w:color w:val="FF0000"/>
+          <w:sz w:val="20"/>
+          <w:szCs w:val="20"/>
+        </w:rPr>
+        <w:t xml:space="preserve"/>
+      </w:r>
+      <w:r>
+        <w:rPr>
+          <w:rFonts w:ascii="Palatino Linotype" w:hAnsi="Palatino Linotype"/>
+          <w:bCs/>
+          <w:color w:val="FF0000"/>
+          <w:sz w:val="20"/>
+          <w:szCs w:val="20"/>
+        </w:rPr>
+        <w:t xml:space="preserve"/>
       </w:r>
     </w:p>
     <w:p>
       <w:pPr>
+        <w:pStyle w:val="ListParagraph"/>
+        <w:numPr>
+          <w:ilvl w:val="0"/>
+          <w:numId w:val="4"/>
+        </w:numPr>
         <w:tabs>
           <w:tab w:val="center" w:pos="4680"/>
         </w:tabs>
@@ -2383,54 +2202,57 @@
         <w:rPr>
           <w:rFonts w:ascii="Palatino Linotype" w:hAnsi="Palatino Linotype"/>
           <w:bCs/>
-          <w:color w:val="FF0000"/>
-          <w:sz w:val="20"/>
-          <w:szCs w:val="20"/>
-        </w:rPr>
-      </w:pPr>
-      <w:r>
-        <w:rPr>
-          <w:rFonts w:ascii="Palatino Linotype" w:hAnsi="Palatino Linotype"/>
-          <w:bCs/>
-          <w:sz w:val="20"/>
-          <w:szCs w:val="20"/>
-        </w:rPr>
-        <w:t xml:space="preserve">Defendant’s operator’s license is subject to an administrative license suspension.  Defendant requested a stay of the administrative license suspension d</w:t>
-      </w:r>
-      <w:r>
-        <w:rPr>
-          <w:rFonts w:ascii="Palatino Linotype" w:hAnsi="Palatino Linotype"/>
-          <w:bCs/>
-          <w:sz w:val="20"/>
-          <w:szCs w:val="20"/>
-        </w:rPr>
-        <w:t xml:space="preserve">uring the pendency of this case. </w:t>
-      </w:r>
-      <w:r>
-        <w:rPr>
-          <w:rFonts w:ascii="Palatino Linotype" w:hAnsi="Palatino Linotype"/>
-          <w:bCs/>
-          <w:color w:val="FF0000"/>
-          <w:sz w:val="20"/>
-          <w:szCs w:val="20"/>
-        </w:rPr>
-        <w:t xml:space="preserve"/>
-      </w:r>
-      <w:r>
-        <w:rPr>
-          <w:rFonts w:ascii="Palatino Linotype" w:hAnsi="Palatino Linotype"/>
-          <w:bCs/>
-          <w:sz w:val="20"/>
-          <w:szCs w:val="20"/>
-        </w:rPr>
-        <w:t xml:space="preserve">The State objected to the stay.</w:t>
-      </w:r>
-      <w:r>
-        <w:rPr>
-          <w:rFonts w:ascii="Palatino Linotype" w:hAnsi="Palatino Linotype"/>
-          <w:bCs/>
-          <w:sz w:val="20"/>
-          <w:szCs w:val="20"/>
+          <w:sz w:val="20"/>
+          <w:szCs w:val="20"/>
+        </w:rPr>
+      </w:pPr>
+      <w:r>
+        <w:rPr>
+          <w:bCs/>
+          <w:sz w:val="22"/>
+          <w:szCs w:val="22"/>
+        </w:rPr>
+        <w:t xml:space="preserve">Defendant shall report to the </w:t>
+      </w:r>
+      <w:r>
+        <w:rPr>
+          <w:bCs/>
+          <w:sz w:val="22"/>
+          <w:szCs w:val="22"/>
+        </w:rPr>
+        <w:t>Office of Community Control</w:t>
+      </w:r>
+      <w:r>
+        <w:rPr>
+          <w:bCs/>
+          <w:sz w:val="22"/>
+          <w:szCs w:val="22"/>
+        </w:rPr>
+        <w:t xml:space="preserve"> forthwith</w:t>
+      </w:r>
+      <w:r>
+        <w:rPr>
+          <w:bCs/>
+          <w:sz w:val="22"/>
+          <w:szCs w:val="22"/>
+        </w:rPr>
+        <w:t xml:space="preserve"> for</w:t>
+      </w:r>
+      <w:r>
+        <w:rPr>
+          <w:bCs/>
+          <w:sz w:val="22"/>
+          <w:szCs w:val="22"/>
+        </w:rPr>
+        <w:t xml:space="preserve"> the following monitoring:</w:t>
+      </w:r>
+      <w:bookmarkStart w:id="0" w:name="_GoBack"/>
+      <w:bookmarkEnd w:id="0"/>
+      <w:r>
+        <w:rPr>
+          <w:bCs/>
+          <w:sz w:val="22"/>
+          <w:szCs w:val="22"/>
         </w:rPr>
         <w:t xml:space="preserve"> </w:t>
       </w:r>
@@ -2438,123 +2260,10 @@
         <w:rPr>
           <w:rFonts w:ascii="Palatino Linotype" w:hAnsi="Palatino Linotype"/>
           <w:bCs/>
-          <w:color w:val="FF0000"/>
-          <w:sz w:val="20"/>
-          <w:szCs w:val="20"/>
-        </w:rPr>
-        <w:t xml:space="preserve"/>
-      </w:r>
-      <w:r>
-        <w:rPr>
-          <w:rFonts w:ascii="Palatino Linotype" w:hAnsi="Palatino Linotype"/>
-          <w:bCs/>
-          <w:color w:val="FF0000"/>
-          <w:sz w:val="20"/>
-          <w:szCs w:val="20"/>
-        </w:rPr>
-        <w:t xml:space="preserve"/>
-      </w:r>
-      <w:r>
-        <w:rPr>
-          <w:rFonts w:ascii="Palatino Linotype" w:hAnsi="Palatino Linotype"/>
-          <w:bCs/>
-          <w:sz w:val="20"/>
-          <w:szCs w:val="20"/>
-        </w:rPr>
-        <w:t xml:space="preserve">The Court DENIED </w:t>
-      </w:r>
-      <w:r>
-        <w:rPr>
-          <w:rFonts w:ascii="Palatino Linotype" w:hAnsi="Palatino Linotype"/>
-          <w:bCs/>
-          <w:sz w:val="20"/>
-          <w:szCs w:val="20"/>
-        </w:rPr>
-        <w:t xml:space="preserve">the administrative license suspension and </w:t>
-      </w:r>
-      <w:r>
-        <w:rPr>
-          <w:rFonts w:ascii="Palatino Linotype" w:hAnsi="Palatino Linotype"/>
-          <w:bCs/>
-          <w:sz w:val="20"/>
-          <w:szCs w:val="20"/>
-        </w:rPr>
-        <w:t>the administrative l</w:t>
-      </w:r>
-      <w:r>
-        <w:rPr>
-          <w:rFonts w:ascii="Palatino Linotype" w:hAnsi="Palatino Linotype"/>
-          <w:bCs/>
-          <w:sz w:val="20"/>
-          <w:szCs w:val="20"/>
-        </w:rPr>
-        <w:t>icense suspension IS NOT STAYED</w:t>
-      </w:r>
-      <w:r>
-        <w:rPr>
-          <w:rFonts w:ascii="Palatino Linotype" w:hAnsi="Palatino Linotype"/>
-          <w:bCs/>
-          <w:sz w:val="20"/>
-          <w:szCs w:val="20"/>
-        </w:rPr>
-        <w:t xml:space="preserve">.</w:t>
-      </w:r>
-      <w:r>
-        <w:rPr>
-          <w:rFonts w:ascii="Palatino Linotype" w:hAnsi="Palatino Linotype"/>
-          <w:bCs/>
-          <w:sz w:val="20"/>
-          <w:szCs w:val="20"/>
-        </w:rPr>
-        <w:t xml:space="preserve"> </w:t>
-      </w:r>
-      <w:r>
-        <w:rPr>
-          <w:rFonts w:ascii="Palatino Linotype" w:hAnsi="Palatino Linotype"/>
-          <w:bCs/>
-          <w:color w:val="FF0000"/>
-          <w:sz w:val="20"/>
-          <w:szCs w:val="20"/>
-        </w:rPr>
-        <w:t xml:space="preserve"/>
-      </w:r>
-      <w:r>
-        <w:rPr>
-          <w:rFonts w:ascii="Palatino Linotype" w:hAnsi="Palatino Linotype"/>
-          <w:bCs/>
-          <w:color w:val="FF0000"/>
-          <w:sz w:val="20"/>
-          <w:szCs w:val="20"/>
-        </w:rPr>
-        <w:t xml:space="preserve"/>
-      </w:r>
-      <w:r>
-        <w:rPr>
-          <w:rFonts w:ascii="Palatino Linotype" w:hAnsi="Palatino Linotype"/>
-          <w:bCs/>
-          <w:sz w:val="20"/>
-          <w:szCs w:val="20"/>
-        </w:rPr>
-        <w:t xml:space="preserve">Because I said so!</w:t>
-      </w:r>
-      <w:r>
-        <w:rPr>
-          <w:rFonts w:ascii="Palatino Linotype" w:hAnsi="Palatino Linotype"/>
-          <w:bCs/>
-          <w:sz w:val="20"/>
-          <w:szCs w:val="20"/>
-        </w:rPr>
-        <w:t xml:space="preserve">.</w:t>
-      </w:r>
-      <w:r>
-        <w:rPr>
-          <w:rFonts w:ascii="Palatino Linotype" w:hAnsi="Palatino Linotype"/>
-          <w:bCs/>
-          <w:color w:val="FF0000"/>
-          <w:sz w:val="20"/>
-          <w:szCs w:val="20"/>
-        </w:rPr>
-        <w:t xml:space="preserve"/>
+          <w:sz w:val="20"/>
+          <w:szCs w:val="20"/>
+        </w:rPr>
+        <w:t xml:space="preserve">GPS Only.</w:t>
       </w:r>
       <w:r>
         <w:rPr>
@@ -2585,135 +2294,12 @@
         <w:jc w:val="both"/>
         <w:rPr>
           <w:rFonts w:ascii="Palatino Linotype" w:hAnsi="Palatino Linotype"/>
-          <w:b/>
-          <w:sz w:val="20"/>
-          <w:szCs w:val="20"/>
-          <w:u w:val="single"/>
-        </w:rPr>
-      </w:pPr>
-      <w:r>
-        <w:rPr>
-          <w:rFonts w:ascii="Palatino Linotype" w:hAnsi="Palatino Linotype"/>
-          <w:b/>
-          <w:sz w:val="20"/>
-          <w:szCs w:val="20"/>
-          <w:u w:val="single"/>
-        </w:rPr>
-        <w:t>Vehicle Seizure/Immobilization</w:t>
-      </w:r>
-    </w:p>
-    <w:p>
-      <w:pPr>
-        <w:tabs>
-          <w:tab w:val="center" w:pos="4680"/>
-        </w:tabs>
-        <w:jc w:val="both"/>
-        <w:rPr>
-          <w:rFonts w:ascii="Palatino Linotype" w:hAnsi="Palatino Linotype"/>
-          <w:bCs/>
-          <w:sz w:val="20"/>
-          <w:szCs w:val="20"/>
-        </w:rPr>
-      </w:pPr>
-      <w:r>
-        <w:rPr>
-          <w:rFonts w:ascii="Palatino Linotype" w:hAnsi="Palatino Linotype"/>
-          <w:bCs/>
-          <w:sz w:val="20"/>
-          <w:szCs w:val="20"/>
-        </w:rPr>
-        <w:t xml:space="preserve">A </w:t>
-      </w:r>
-      <w:r>
-        <w:rPr>
-          <w:rFonts w:ascii="Palatino Linotype" w:hAnsi="Palatino Linotype"/>
-          <w:bCs/>
-          <w:sz w:val="20"/>
-          <w:szCs w:val="20"/>
-        </w:rPr>
-        <w:t xml:space="preserve">, license plate </w:t>
-      </w:r>
-      <w:r>
-        <w:rPr>
-          <w:rFonts w:ascii="Palatino Linotype" w:hAnsi="Palatino Linotype"/>
-          <w:bCs/>
-          <w:sz w:val="20"/>
-          <w:szCs w:val="20"/>
-        </w:rPr>
-        <w:t xml:space="preserve">, was seized by </w:t>
-      </w:r>
-      <w:r>
-        <w:rPr>
-          <w:rFonts w:ascii="Palatino Linotype" w:hAnsi="Palatino Linotype"/>
-          <w:bCs/>
-          <w:sz w:val="20"/>
-          <w:szCs w:val="20"/>
-        </w:rPr>
-        <w:lastRenderedPageBreak/>
-        <w:t>law enforcement pursua</w:t>
-      </w:r>
-      <w:r>
-        <w:rPr>
-          <w:rFonts w:ascii="Palatino Linotype" w:hAnsi="Palatino Linotype"/>
-          <w:bCs/>
-          <w:sz w:val="20"/>
-          <w:szCs w:val="20"/>
-        </w:rPr>
-        <w:t>nt to R.C. 4511.195 or 4510.41.</w:t>
-      </w:r>
-      <w:r>
-        <w:rPr>
-          <w:rFonts w:ascii="Palatino Linotype" w:hAnsi="Palatino Linotype"/>
-          <w:bCs/>
-          <w:sz w:val="20"/>
-          <w:szCs w:val="20"/>
-        </w:rPr>
-        <w:t xml:space="preserve"> </w:t>
-      </w:r>
-      <w:r>
-        <w:rPr>
-          <w:rFonts w:ascii="Palatino Linotype" w:hAnsi="Palatino Linotype"/>
-          <w:sz w:val="20"/>
-          <w:szCs w:val="20"/>
-        </w:rPr>
-        <w:t xml:space="preserve">BRANDON</w:t>
-      </w:r>
-      <w:r>
-        <w:rPr>
-          <w:rFonts w:ascii="Palatino Linotype" w:hAnsi="Palatino Linotype"/>
-          <w:sz w:val="20"/>
-          <w:szCs w:val="20"/>
-        </w:rPr>
-        <w:t xml:space="preserve"> ROWEDDA</w:t>
-      </w:r>
-      <w:r>
-        <w:rPr>
-          <w:rFonts w:ascii="Palatino Linotype" w:hAnsi="Palatino Linotype"/>
-          <w:bCs/>
-          <w:sz w:val="20"/>
-          <w:szCs w:val="20"/>
-        </w:rPr>
-        <w:t xml:space="preserve"> </w:t>
-      </w:r>
-      <w:r>
-        <w:rPr>
-          <w:rFonts w:ascii="Palatino Linotype" w:hAnsi="Palatino Linotype"/>
-          <w:bCs/>
-          <w:sz w:val="20"/>
-          <w:szCs w:val="20"/>
-        </w:rPr>
-        <w:t xml:space="preserve">is the owner of the vehicle.  Owner is subject to tow and storage fees.  The law enforcement agency shall permit the owner/authorized agent to recover vehicle contents.</w:t>
-      </w:r>
-      <w:r>
-        <w:rPr>
-          <w:rFonts w:ascii="Palatino Linotype" w:hAnsi="Palatino Linotype"/>
           <w:bCs/>
           <w:color w:val="FF0000"/>
           <w:sz w:val="20"/>
           <w:szCs w:val="20"/>
         </w:rPr>
-        <w:t xml:space="preserve"> </w:t>
-      </w:r>
+      </w:pPr>
       <w:r>
         <w:rPr>
           <w:rFonts w:ascii="Palatino Linotype" w:hAnsi="Palatino Linotype"/>
@@ -2723,86 +2309,6 @@
           <w:szCs w:val="20"/>
         </w:rPr>
         <w:t xml:space="preserve"/>
-      </w:r>
-      <w:r>
-        <w:rPr>
-          <w:rFonts w:ascii="Palatino Linotype" w:hAnsi="Palatino Linotype"/>
-          <w:bCs/>
-          <w:color w:val="FF0000"/>
-          <w:sz w:val="20"/>
-          <w:szCs w:val="20"/>
-        </w:rPr>
-        <w:t xml:space="preserve"/>
-      </w:r>
-      <w:r>
-        <w:rPr>
-          <w:rFonts w:ascii="Palatino Linotype" w:hAnsi="Palatino Linotype"/>
-          <w:bCs/>
-          <w:color w:val="FF0000"/>
-          <w:sz w:val="20"/>
-          <w:szCs w:val="20"/>
-        </w:rPr>
-        <w:t xml:space="preserve"/>
-      </w:r>
-    </w:p>
-    <w:p>
-      <w:pPr>
-        <w:tabs>
-          <w:tab w:val="center" w:pos="4680"/>
-        </w:tabs>
-        <w:jc w:val="both"/>
-        <w:rPr>
-          <w:rFonts w:ascii="Palatino Linotype" w:hAnsi="Palatino Linotype"/>
-          <w:b/>
-          <w:bCs/>
-          <w:sz w:val="20"/>
-          <w:szCs w:val="20"/>
-          <w:u w:val="single"/>
-        </w:rPr>
-      </w:pPr>
-      <w:r>
-        <w:rPr>
-          <w:rFonts w:ascii="Palatino Linotype" w:hAnsi="Palatino Linotype"/>
-          <w:b/>
-          <w:bCs/>
-          <w:sz w:val="20"/>
-          <w:szCs w:val="20"/>
-          <w:u w:val="single"/>
-        </w:rPr>
-        <w:t>Other Conditions</w:t>
-      </w:r>
-    </w:p>
-    <w:p>
-      <w:pPr>
-        <w:tabs>
-          <w:tab w:val="center" w:pos="4680"/>
-        </w:tabs>
-        <w:jc w:val="both"/>
-        <w:rPr>
-          <w:rFonts w:ascii="Palatino Linotype" w:hAnsi="Palatino Linotype"/>
-          <w:bCs/>
-          <w:color w:val="FF0000"/>
-          <w:sz w:val="20"/>
-          <w:szCs w:val="20"/>
-        </w:rPr>
-      </w:pPr>
-      <w:r>
-        <w:rPr>
-          <w:rFonts w:ascii="Palatino Linotype" w:hAnsi="Palatino Linotype"/>
-          <w:bCs/>
-          <w:sz w:val="20"/>
-          <w:szCs w:val="20"/>
-        </w:rPr>
-        <w:t xml:space="preserve"/>
-      </w:r>
-      <w:r>
-        <w:rPr>
-          <w:rFonts w:ascii="Palatino Linotype" w:hAnsi="Palatino Linotype"/>
-          <w:bCs/>
-          <w:sz w:val="20"/>
-          <w:szCs w:val="20"/>
-        </w:rPr>
-        <w:t xml:space="preserve">.</w:t>
       </w:r>
       <w:r>
         <w:rPr>

</xml_diff>